<commit_message>
Updating typo in documentation folder founds to folders found on page 5
</commit_message>
<xml_diff>
--- a/Documentation/Relativity - Processing Assistant.docx
+++ b/Documentation/Relativity - Processing Assistant.docx
@@ -97,7 +97,7 @@
           <w:noProof/>
           <w:sz w:val="32"/>
         </w:rPr>
-        <w:t>December 12, 2016</w:t>
+        <w:t>December 19, 2016</w:t>
       </w:r>
       <w:r>
         <w:rPr>
@@ -1191,18 +1191,46 @@
       <w:r>
         <w:br w:type="page"/>
       </w:r>
-      <w:bookmarkStart w:id="0" w:name="_GoBack"/>
-      <w:bookmarkEnd w:id="0"/>
     </w:p>
     <w:p>
       <w:pPr>
         <w:pStyle w:val="Heading1Shortdocuments"/>
       </w:pPr>
-      <w:bookmarkStart w:id="1" w:name="_Toc469315414"/>
+      <w:bookmarkStart w:id="0" w:name="_Toc469315414"/>
       <w:r>
         <w:lastRenderedPageBreak/>
         <w:t>Overview</w:t>
       </w:r>
+      <w:bookmarkEnd w:id="0"/>
+    </w:p>
+    <w:p>
+      <w:pPr>
+        <w:pStyle w:val="Body"/>
+      </w:pPr>
+      <w:r>
+        <w:t xml:space="preserve">This application allows a user to create a processing set by pointing at a directory which contains folders of custodian data.  The resulting processing set will contain one </w:t>
+      </w:r>
+      <w:r>
+        <w:t xml:space="preserve">processing </w:t>
+      </w:r>
+      <w:r>
+        <w:t xml:space="preserve">data source for each folder in the selected directory and will associate the data source to the custodian based on the folder name.  </w:t>
+      </w:r>
+    </w:p>
+    <w:p>
+      <w:pPr>
+        <w:pStyle w:val="Heading2Shortdocuments"/>
+      </w:pPr>
+      <w:bookmarkStart w:id="1" w:name="_Toc469315415"/>
+      <w:r>
+        <w:t xml:space="preserve">Supported </w:t>
+      </w:r>
+      <w:r>
+        <w:t>v</w:t>
+      </w:r>
+      <w:r>
+        <w:t>ersions</w:t>
+      </w:r>
       <w:bookmarkEnd w:id="1"/>
     </w:p>
     <w:p>
@@ -1210,74 +1238,44 @@
         <w:pStyle w:val="Body"/>
       </w:pPr>
       <w:r>
-        <w:t xml:space="preserve">This application allows a user to create a processing set by pointing at a directory which contains folders of custodian data.  The resulting processing set will contain one </w:t>
-      </w:r>
-      <w:r>
-        <w:t xml:space="preserve">processing </w:t>
-      </w:r>
-      <w:r>
-        <w:t xml:space="preserve">data source for each folder in the selected directory and will associate the data source to the custodian based on the folder name.  </w:t>
+        <w:t xml:space="preserve">This </w:t>
+      </w:r>
+      <w:r>
+        <w:t>solution</w:t>
+      </w:r>
+      <w:r>
+        <w:t xml:space="preserve"> is </w:t>
+      </w:r>
+      <w:proofErr w:type="gramStart"/>
+      <w:r>
+        <w:t>has</w:t>
+      </w:r>
+      <w:proofErr w:type="gramEnd"/>
+      <w:r>
+        <w:t xml:space="preserve"> been run</w:t>
+      </w:r>
+      <w:r>
+        <w:t xml:space="preserve"> in Relativity versions </w:t>
+      </w:r>
+      <w:r>
+        <w:t>9.3</w:t>
+      </w:r>
+      <w:r>
+        <w:t>, 9.4</w:t>
+      </w:r>
+      <w:r>
+        <w:t>.</w:t>
       </w:r>
     </w:p>
     <w:p>
       <w:pPr>
         <w:pStyle w:val="Heading2Shortdocuments"/>
       </w:pPr>
-      <w:bookmarkStart w:id="2" w:name="_Toc469315415"/>
-      <w:r>
-        <w:t xml:space="preserve">Supported </w:t>
-      </w:r>
-      <w:r>
-        <w:t>v</w:t>
-      </w:r>
-      <w:r>
-        <w:t>ersions</w:t>
+      <w:bookmarkStart w:id="2" w:name="_Toc469315416"/>
+      <w:r>
+        <w:t>Category</w:t>
       </w:r>
       <w:bookmarkEnd w:id="2"/>
-    </w:p>
-    <w:p>
-      <w:pPr>
-        <w:pStyle w:val="Body"/>
-      </w:pPr>
-      <w:r>
-        <w:t xml:space="preserve">This </w:t>
-      </w:r>
-      <w:r>
-        <w:t>solution</w:t>
-      </w:r>
-      <w:r>
-        <w:t xml:space="preserve"> is </w:t>
-      </w:r>
-      <w:proofErr w:type="gramStart"/>
-      <w:r>
-        <w:t>has</w:t>
-      </w:r>
-      <w:proofErr w:type="gramEnd"/>
-      <w:r>
-        <w:t xml:space="preserve"> been run</w:t>
-      </w:r>
-      <w:r>
-        <w:t xml:space="preserve"> in Relativity versions </w:t>
-      </w:r>
-      <w:r>
-        <w:t>9.3</w:t>
-      </w:r>
-      <w:r>
-        <w:t>, 9.4</w:t>
-      </w:r>
-      <w:r>
-        <w:t>.</w:t>
-      </w:r>
-    </w:p>
-    <w:p>
-      <w:pPr>
-        <w:pStyle w:val="Heading2Shortdocuments"/>
-      </w:pPr>
-      <w:bookmarkStart w:id="3" w:name="_Toc469315416"/>
-      <w:r>
-        <w:t>Category</w:t>
-      </w:r>
-      <w:bookmarkEnd w:id="3"/>
     </w:p>
     <w:p>
       <w:pPr>
@@ -1313,7 +1311,7 @@
       <w:pPr>
         <w:pStyle w:val="Heading2Shortdocuments"/>
       </w:pPr>
-      <w:bookmarkStart w:id="4" w:name="_Toc469315417"/>
+      <w:bookmarkStart w:id="3" w:name="_Toc469315417"/>
       <w:r>
         <w:t xml:space="preserve">Special </w:t>
       </w:r>
@@ -1323,309 +1321,309 @@
       <w:r>
         <w:t>onsiderations</w:t>
       </w:r>
+      <w:bookmarkEnd w:id="3"/>
+      <w:r>
+        <w:t xml:space="preserve"> </w:t>
+      </w:r>
+    </w:p>
+    <w:p>
+      <w:pPr>
+        <w:pStyle w:val="ListBullet"/>
+      </w:pPr>
+      <w:r>
+        <w:t>This application is a proof of concept and should not be used in a production environment.</w:t>
+      </w:r>
+    </w:p>
+    <w:p>
+      <w:pPr>
+        <w:pStyle w:val="ListBullet"/>
+      </w:pPr>
+      <w:r>
+        <w:t>This application should only be installed in workspaces which have Relativity processing installed.</w:t>
+      </w:r>
+    </w:p>
+    <w:p>
+      <w:pPr>
+        <w:pStyle w:val="ListBullet"/>
+      </w:pPr>
+      <w:r>
+        <w:t xml:space="preserve">Person-Type </w:t>
+      </w:r>
+      <w:r>
+        <w:t>Custodian data folders must be named in the following format</w:t>
+      </w:r>
+      <w:r>
+        <w:t>s</w:t>
+      </w:r>
+      <w:r>
+        <w:t xml:space="preserve"> for the custodian to be created properly: &lt;</w:t>
+      </w:r>
+      <w:r>
+        <w:rPr>
+          <w:i/>
+        </w:rPr>
+        <w:t>First</w:t>
+      </w:r>
+      <w:r>
+        <w:rPr>
+          <w:i/>
+        </w:rPr>
+        <w:t xml:space="preserve"> Name</w:t>
+      </w:r>
+      <w:r>
+        <w:t>&gt;_&lt;</w:t>
+      </w:r>
+      <w:r>
+        <w:rPr>
+          <w:i/>
+        </w:rPr>
+        <w:t>Last</w:t>
+      </w:r>
+      <w:r>
+        <w:rPr>
+          <w:i/>
+        </w:rPr>
+        <w:t xml:space="preserve"> Name</w:t>
+      </w:r>
+      <w:r>
+        <w:t>&gt;</w:t>
+      </w:r>
+      <w:r>
+        <w:t xml:space="preserve"> or &lt;</w:t>
+      </w:r>
+      <w:r>
+        <w:rPr>
+          <w:i/>
+        </w:rPr>
+        <w:t>Last</w:t>
+      </w:r>
+      <w:r>
+        <w:rPr>
+          <w:i/>
+        </w:rPr>
+        <w:t xml:space="preserve"> Name</w:t>
+      </w:r>
+      <w:r>
+        <w:t>&gt;, &lt;</w:t>
+      </w:r>
+      <w:r>
+        <w:rPr>
+          <w:i/>
+        </w:rPr>
+        <w:t>Fir</w:t>
+      </w:r>
+      <w:r>
+        <w:rPr>
+          <w:i/>
+        </w:rPr>
+        <w:t>st Name</w:t>
+      </w:r>
+      <w:r>
+        <w:t>&gt;</w:t>
+      </w:r>
+      <w:r>
+        <w:t>.  Using a different naming convention may cause unexpected results.</w:t>
+      </w:r>
+    </w:p>
+    <w:p>
+      <w:pPr>
+        <w:pStyle w:val="ListBullet"/>
+      </w:pPr>
+      <w:r>
+        <w:t>Custom components may not exhibit the same performance an</w:t>
+      </w:r>
+      <w:r>
+        <w:t xml:space="preserve">d behavior as native Relativity </w:t>
+      </w:r>
+      <w:r>
+        <w:t>features.</w:t>
+      </w:r>
+    </w:p>
+    <w:p>
+      <w:pPr>
+        <w:pStyle w:val="ListBullet"/>
+      </w:pPr>
+      <w:r>
+        <w:t>While each solution is carefully built and thoroughly tested to work on your version of Relativity, they are not considered core features and are not eligible for the same level of support as the Relativity platform.</w:t>
+      </w:r>
+    </w:p>
+    <w:p>
+      <w:pPr>
+        <w:pStyle w:val="Heading1Shortdocuments"/>
+      </w:pPr>
+      <w:bookmarkStart w:id="4" w:name="_Toc469315418"/>
+      <w:r>
+        <w:t>Deployment</w:t>
+      </w:r>
       <w:bookmarkEnd w:id="4"/>
-      <w:r>
+    </w:p>
+    <w:p>
+      <w:pPr>
+        <w:pStyle w:val="Heading3"/>
+      </w:pPr>
+      <w:bookmarkStart w:id="5" w:name="_Toc469315419"/>
+      <w:r>
+        <w:t>Install Relativity application to library</w:t>
+      </w:r>
+      <w:bookmarkEnd w:id="5"/>
+    </w:p>
+    <w:p>
+      <w:pPr>
+        <w:pStyle w:val="ListNumber"/>
+      </w:pPr>
+      <w:r>
+        <w:t xml:space="preserve">Log in to Relativity. </w:t>
+      </w:r>
+    </w:p>
+    <w:p>
+      <w:pPr>
+        <w:pStyle w:val="ListNumber"/>
+      </w:pPr>
+      <w:r>
+        <w:t xml:space="preserve">Navigate to the </w:t>
+      </w:r>
+      <w:r>
+        <w:rPr>
+          <w:b/>
+        </w:rPr>
+        <w:t>Admin</w:t>
+      </w:r>
+      <w:r>
+        <w:rPr>
+          <w:b/>
+        </w:rPr>
+        <w:t>/Home</w:t>
+      </w:r>
+      <w:r>
+        <w:t xml:space="preserve"> section. </w:t>
+      </w:r>
+    </w:p>
+    <w:p>
+      <w:pPr>
+        <w:pStyle w:val="ListNumber"/>
+      </w:pPr>
+      <w:r>
+        <w:t xml:space="preserve">Click on the </w:t>
+      </w:r>
+      <w:r>
+        <w:rPr>
+          <w:b/>
+        </w:rPr>
+        <w:t>Application Library</w:t>
+      </w:r>
+      <w:r>
+        <w:t xml:space="preserve"> tab.</w:t>
+      </w:r>
+    </w:p>
+    <w:p>
+      <w:pPr>
+        <w:pStyle w:val="ListNumber"/>
+      </w:pPr>
+      <w:r>
+        <w:t xml:space="preserve">Click on the </w:t>
+      </w:r>
+      <w:r>
+        <w:rPr>
+          <w:b/>
+        </w:rPr>
+        <w:t>Upload Application</w:t>
+      </w:r>
+      <w:r>
+        <w:t xml:space="preserve"> button.</w:t>
+      </w:r>
+    </w:p>
+    <w:p>
+      <w:pPr>
+        <w:pStyle w:val="ListNumber"/>
+      </w:pPr>
+      <w:r>
+        <w:t xml:space="preserve">Click on the </w:t>
+      </w:r>
+      <w:r>
+        <w:rPr>
+          <w:b/>
+        </w:rPr>
+        <w:t>Browse…</w:t>
+      </w:r>
+      <w:r>
+        <w:t xml:space="preserve"> button next to </w:t>
+      </w:r>
+      <w:r>
+        <w:rPr>
+          <w:b/>
+        </w:rPr>
+        <w:t>Application File</w:t>
+      </w:r>
+      <w:r>
+        <w:t>.</w:t>
+      </w:r>
+    </w:p>
+    <w:p>
+      <w:pPr>
+        <w:pStyle w:val="ListNumber"/>
+      </w:pPr>
+      <w:r>
+        <w:t xml:space="preserve">Select the file </w:t>
+      </w:r>
+      <w:proofErr w:type="spellStart"/>
+      <w:r>
+        <w:rPr>
+          <w:b/>
+        </w:rPr>
+        <w:t>RA_Processing_Assistant.rap</w:t>
+      </w:r>
+      <w:proofErr w:type="spellEnd"/>
+      <w:r>
+        <w:rPr>
+          <w:b/>
+        </w:rPr>
         <w:t xml:space="preserve"> </w:t>
       </w:r>
-    </w:p>
-    <w:p>
-      <w:pPr>
-        <w:pStyle w:val="ListBullet"/>
-      </w:pPr>
-      <w:r>
-        <w:t>This application is a proof of concept and should not be used in a production environment.</w:t>
-      </w:r>
-    </w:p>
-    <w:p>
-      <w:pPr>
-        <w:pStyle w:val="ListBullet"/>
-      </w:pPr>
-      <w:r>
-        <w:t>This application should only be installed in workspaces which have Relativity processing installed.</w:t>
-      </w:r>
-    </w:p>
-    <w:p>
-      <w:pPr>
-        <w:pStyle w:val="ListBullet"/>
-      </w:pPr>
-      <w:r>
-        <w:t xml:space="preserve">Person-Type </w:t>
-      </w:r>
-      <w:r>
-        <w:t>Custodian data folders must be named in the following format</w:t>
-      </w:r>
-      <w:r>
-        <w:t>s</w:t>
-      </w:r>
-      <w:r>
-        <w:t xml:space="preserve"> for the custodian to be created properly: &lt;</w:t>
-      </w:r>
-      <w:r>
-        <w:rPr>
-          <w:i/>
-        </w:rPr>
-        <w:t>First</w:t>
-      </w:r>
-      <w:r>
-        <w:rPr>
-          <w:i/>
-        </w:rPr>
-        <w:t xml:space="preserve"> Name</w:t>
-      </w:r>
-      <w:r>
-        <w:t>&gt;_&lt;</w:t>
-      </w:r>
-      <w:r>
-        <w:rPr>
-          <w:i/>
-        </w:rPr>
-        <w:t>Last</w:t>
-      </w:r>
-      <w:r>
-        <w:rPr>
-          <w:i/>
-        </w:rPr>
-        <w:t xml:space="preserve"> Name</w:t>
-      </w:r>
-      <w:r>
-        <w:t>&gt;</w:t>
-      </w:r>
-      <w:r>
-        <w:t xml:space="preserve"> or &lt;</w:t>
-      </w:r>
-      <w:r>
-        <w:rPr>
-          <w:i/>
-        </w:rPr>
-        <w:t>Last</w:t>
-      </w:r>
-      <w:r>
-        <w:rPr>
-          <w:i/>
-        </w:rPr>
-        <w:t xml:space="preserve"> Name</w:t>
-      </w:r>
-      <w:r>
-        <w:t>&gt;, &lt;</w:t>
-      </w:r>
-      <w:r>
-        <w:rPr>
-          <w:i/>
-        </w:rPr>
-        <w:t>Fir</w:t>
-      </w:r>
-      <w:r>
-        <w:rPr>
-          <w:i/>
-        </w:rPr>
-        <w:t>st Name</w:t>
-      </w:r>
-      <w:r>
-        <w:t>&gt;</w:t>
-      </w:r>
-      <w:r>
-        <w:t>.  Using a different naming convention may cause unexpected results.</w:t>
-      </w:r>
-    </w:p>
-    <w:p>
-      <w:pPr>
-        <w:pStyle w:val="ListBullet"/>
-      </w:pPr>
-      <w:r>
-        <w:t>Custom components may not exhibit the same performance an</w:t>
-      </w:r>
-      <w:r>
-        <w:t xml:space="preserve">d behavior as native Relativity </w:t>
-      </w:r>
-      <w:r>
-        <w:t>features.</w:t>
-      </w:r>
-    </w:p>
-    <w:p>
-      <w:pPr>
-        <w:pStyle w:val="ListBullet"/>
-      </w:pPr>
-      <w:r>
-        <w:t>While each solution is carefully built and thoroughly tested to work on your version of Relativity, they are not considered core features and are not eligible for the same level of support as the Relativity platform.</w:t>
-      </w:r>
-    </w:p>
-    <w:p>
-      <w:pPr>
-        <w:pStyle w:val="Heading1Shortdocuments"/>
-      </w:pPr>
-      <w:bookmarkStart w:id="5" w:name="_Toc469315418"/>
-      <w:r>
-        <w:t>Deployment</w:t>
-      </w:r>
-      <w:bookmarkEnd w:id="5"/>
+      <w:r>
+        <w:t xml:space="preserve">and click </w:t>
+      </w:r>
+      <w:r>
+        <w:rPr>
+          <w:b/>
+        </w:rPr>
+        <w:t>Open</w:t>
+      </w:r>
+      <w:r>
+        <w:t>.</w:t>
+      </w:r>
+    </w:p>
+    <w:p>
+      <w:pPr>
+        <w:pStyle w:val="ListNumber"/>
+      </w:pPr>
+      <w:r>
+        <w:t xml:space="preserve">Click </w:t>
+      </w:r>
+      <w:r>
+        <w:rPr>
+          <w:b/>
+        </w:rPr>
+        <w:t>Save</w:t>
+      </w:r>
+      <w:r>
+        <w:t>.</w:t>
+      </w:r>
     </w:p>
     <w:p>
       <w:pPr>
         <w:pStyle w:val="Heading3"/>
       </w:pPr>
-      <w:bookmarkStart w:id="6" w:name="_Toc469315419"/>
-      <w:r>
-        <w:t>Install Relativity application to library</w:t>
-      </w:r>
-      <w:bookmarkEnd w:id="6"/>
-    </w:p>
-    <w:p>
-      <w:pPr>
-        <w:pStyle w:val="ListNumber"/>
-      </w:pPr>
-      <w:r>
-        <w:t xml:space="preserve">Log in to Relativity. </w:t>
-      </w:r>
-    </w:p>
-    <w:p>
-      <w:pPr>
-        <w:pStyle w:val="ListNumber"/>
-      </w:pPr>
-      <w:r>
-        <w:t xml:space="preserve">Navigate to the </w:t>
-      </w:r>
-      <w:r>
-        <w:rPr>
-          <w:b/>
-        </w:rPr>
-        <w:t>Admin</w:t>
-      </w:r>
-      <w:r>
-        <w:rPr>
-          <w:b/>
-        </w:rPr>
-        <w:t>/Home</w:t>
-      </w:r>
-      <w:r>
-        <w:t xml:space="preserve"> section. </w:t>
-      </w:r>
-    </w:p>
-    <w:p>
-      <w:pPr>
-        <w:pStyle w:val="ListNumber"/>
-      </w:pPr>
-      <w:r>
-        <w:t xml:space="preserve">Click on the </w:t>
-      </w:r>
-      <w:r>
-        <w:rPr>
-          <w:b/>
-        </w:rPr>
-        <w:t>Application Library</w:t>
-      </w:r>
-      <w:r>
-        <w:t xml:space="preserve"> tab.</w:t>
-      </w:r>
-    </w:p>
-    <w:p>
-      <w:pPr>
-        <w:pStyle w:val="ListNumber"/>
-      </w:pPr>
-      <w:r>
-        <w:t xml:space="preserve">Click on the </w:t>
-      </w:r>
-      <w:r>
-        <w:rPr>
-          <w:b/>
-        </w:rPr>
-        <w:t>Upload Application</w:t>
-      </w:r>
-      <w:r>
-        <w:t xml:space="preserve"> button.</w:t>
-      </w:r>
-    </w:p>
-    <w:p>
-      <w:pPr>
-        <w:pStyle w:val="ListNumber"/>
-      </w:pPr>
-      <w:r>
-        <w:t xml:space="preserve">Click on the </w:t>
-      </w:r>
-      <w:r>
-        <w:rPr>
-          <w:b/>
-        </w:rPr>
-        <w:t>Browse…</w:t>
-      </w:r>
-      <w:r>
-        <w:t xml:space="preserve"> button next to </w:t>
-      </w:r>
-      <w:r>
-        <w:rPr>
-          <w:b/>
-        </w:rPr>
-        <w:t>Application File</w:t>
-      </w:r>
-      <w:r>
-        <w:t>.</w:t>
-      </w:r>
-    </w:p>
-    <w:p>
-      <w:pPr>
-        <w:pStyle w:val="ListNumber"/>
-      </w:pPr>
-      <w:r>
-        <w:t xml:space="preserve">Select the file </w:t>
-      </w:r>
-      <w:proofErr w:type="spellStart"/>
-      <w:r>
-        <w:rPr>
-          <w:b/>
-        </w:rPr>
-        <w:t>RA_Processing_Assistant.rap</w:t>
-      </w:r>
-      <w:proofErr w:type="spellEnd"/>
-      <w:r>
-        <w:rPr>
-          <w:b/>
-        </w:rPr>
-        <w:t xml:space="preserve"> </w:t>
-      </w:r>
-      <w:r>
-        <w:t xml:space="preserve">and click </w:t>
-      </w:r>
-      <w:r>
-        <w:rPr>
-          <w:b/>
-        </w:rPr>
-        <w:t>Open</w:t>
-      </w:r>
-      <w:r>
-        <w:t>.</w:t>
-      </w:r>
-    </w:p>
-    <w:p>
-      <w:pPr>
-        <w:pStyle w:val="ListNumber"/>
-      </w:pPr>
-      <w:r>
-        <w:t xml:space="preserve">Click </w:t>
-      </w:r>
-      <w:r>
-        <w:rPr>
-          <w:b/>
-        </w:rPr>
-        <w:t>Save</w:t>
-      </w:r>
-      <w:r>
-        <w:t>.</w:t>
-      </w:r>
-    </w:p>
-    <w:p>
-      <w:pPr>
-        <w:pStyle w:val="Heading3"/>
-      </w:pPr>
-      <w:bookmarkStart w:id="7" w:name="_Toc347392817"/>
-      <w:bookmarkStart w:id="8" w:name="_Toc469315420"/>
+      <w:bookmarkStart w:id="6" w:name="_Toc347392817"/>
+      <w:bookmarkStart w:id="7" w:name="_Toc469315420"/>
       <w:r>
         <w:lastRenderedPageBreak/>
         <w:t>Install Relativity application</w:t>
       </w:r>
+      <w:bookmarkEnd w:id="6"/>
+      <w:r>
+        <w:t xml:space="preserve"> to workspace</w:t>
+      </w:r>
       <w:bookmarkEnd w:id="7"/>
-      <w:r>
-        <w:t xml:space="preserve"> to workspace</w:t>
-      </w:r>
-      <w:bookmarkEnd w:id="8"/>
     </w:p>
     <w:p>
       <w:pPr>
@@ -1826,7 +1824,7 @@
           <w:bottom w:val="dotted" w:sz="4" w:space="0" w:color="035F8B"/>
         </w:pBdr>
       </w:pPr>
-      <w:bookmarkStart w:id="9" w:name="_Toc469315421"/>
+      <w:bookmarkStart w:id="8" w:name="_Toc469315421"/>
       <w:r>
         <w:t xml:space="preserve">Input and </w:t>
       </w:r>
@@ -1836,23 +1834,23 @@
       <w:r>
         <w:t>reparation</w:t>
       </w:r>
+      <w:bookmarkEnd w:id="8"/>
+      <w:r>
+        <w:t xml:space="preserve"> </w:t>
+      </w:r>
+    </w:p>
+    <w:p>
+      <w:pPr>
+        <w:pStyle w:val="Heading2Shortdocuments"/>
+      </w:pPr>
+      <w:bookmarkStart w:id="9" w:name="_Toc469315422"/>
+      <w:r>
+        <w:t xml:space="preserve">To </w:t>
+      </w:r>
+      <w:r>
+        <w:t>create a processing set</w:t>
+      </w:r>
       <w:bookmarkEnd w:id="9"/>
-      <w:r>
-        <w:t xml:space="preserve"> </w:t>
-      </w:r>
-    </w:p>
-    <w:p>
-      <w:pPr>
-        <w:pStyle w:val="Heading2Shortdocuments"/>
-      </w:pPr>
-      <w:bookmarkStart w:id="10" w:name="_Toc469315422"/>
-      <w:r>
-        <w:t xml:space="preserve">To </w:t>
-      </w:r>
-      <w:r>
-        <w:t>create a processing set</w:t>
-      </w:r>
-      <w:bookmarkEnd w:id="10"/>
     </w:p>
     <w:p>
       <w:pPr>
@@ -2119,7 +2117,18 @@
         <w:t>Custodian level</w:t>
       </w:r>
       <w:r>
-        <w:t xml:space="preserve"> field is changed, a preview of the Custodian folder founds is shown at the bottom of the page.</w:t>
+        <w:t xml:space="preserve"> field is changed, a previe</w:t>
+      </w:r>
+      <w:r>
+        <w:t>w of the Custodian folders</w:t>
+      </w:r>
+      <w:bookmarkStart w:id="10" w:name="_GoBack"/>
+      <w:bookmarkEnd w:id="10"/>
+      <w:r>
+        <w:t xml:space="preserve"> found</w:t>
+      </w:r>
+      <w:r>
+        <w:t xml:space="preserve"> is shown at the bottom of the page.</w:t>
       </w:r>
     </w:p>
     <w:p>
@@ -6331,6 +6340,7 @@
     <w:rsid w:val="00753219"/>
     <w:rsid w:val="00854685"/>
     <w:rsid w:val="008D4A0F"/>
+    <w:rsid w:val="008F5D25"/>
     <w:rsid w:val="0093304B"/>
     <w:rsid w:val="00957B39"/>
     <w:rsid w:val="00983E87"/>
@@ -7620,7 +7630,7 @@
 </file>
 
 <file path=customXml/itemProps2.xml><?xml version="1.0" encoding="utf-8"?>
-<ds:datastoreItem xmlns:ds="http://schemas.openxmlformats.org/officeDocument/2006/customXml" ds:itemID="{F056ABBF-7933-44A8-91EB-03D043F82AE7}">
+<ds:datastoreItem xmlns:ds="http://schemas.openxmlformats.org/officeDocument/2006/customXml" ds:itemID="{572B79E3-E1D5-4942-8303-FCB88564E70D}">
   <ds:schemaRefs>
     <ds:schemaRef ds:uri="http://schemas.openxmlformats.org/officeDocument/2006/bibliography"/>
   </ds:schemaRefs>

</xml_diff>